<commit_message>
Xml operation adding new pages.
</commit_message>
<xml_diff>
--- a/Documents/TODO.docx
+++ b/Documents/TODO.docx
@@ -159,22 +159,26 @@
       </w:r>
     </w:p>
     <w:p>
-      <w:pPr>
-        <w:rPr>
-          <w:lang w:val="sv-SE"/>
-        </w:rPr>
-      </w:pPr>
-      <w:r>
-        <w:rPr>
-          <w:lang w:val="sv-SE"/>
-        </w:rPr>
-        <w:t>Param = {paramId</w:t>
-      </w:r>
-      <w:r>
-        <w:rPr>
-          <w:lang w:val="sv-SE"/>
-        </w:rPr>
-        <w:t>,borderType}</w:t>
+      <w:proofErr w:type="spellStart"/>
+      <w:r>
+        <w:t>Param</w:t>
+      </w:r>
+      <w:proofErr w:type="spellEnd"/>
+      <w:r>
+        <w:t xml:space="preserve"> = {</w:t>
+      </w:r>
+      <w:proofErr w:type="spellStart"/>
+      <w:r>
+        <w:t>paramId</w:t>
+      </w:r>
+      <w:proofErr w:type="gramStart"/>
+      <w:r>
+        <w:t>,borderType</w:t>
+      </w:r>
+      <w:proofErr w:type="spellEnd"/>
+      <w:proofErr w:type="gramEnd"/>
+      <w:r>
+        <w:t>}</w:t>
       </w:r>
     </w:p>
     <w:p>
@@ -249,16 +253,58 @@
           <w:lang w:val="sv-SE"/>
         </w:rPr>
         <w:t xml:space="preserve">Add </w:t>
+      </w:r>
+    </w:p>
+    <w:p>
+      <w:pPr>
+        <w:rPr>
+          <w:lang w:val="sv-SE"/>
+        </w:rPr>
+      </w:pPr>
+      <w:r>
+        <w:rPr>
+          <w:lang w:val="sv-SE"/>
+        </w:rPr>
+        <w:t>Webb tjänst</w:t>
+      </w:r>
+    </w:p>
+    <w:p>
+      <w:pPr>
+        <w:pStyle w:val="ListParagraph"/>
+        <w:numPr>
+          <w:ilvl w:val="0"/>
+          <w:numId w:val="1"/>
+        </w:numPr>
+        <w:rPr>
+          <w:lang w:val="sv-SE"/>
+        </w:rPr>
+      </w:pPr>
+      <w:r>
+        <w:rPr>
+          <w:lang w:val="sv-SE"/>
+        </w:rPr>
+        <w:t>Hämta ut fil</w:t>
+      </w:r>
+    </w:p>
+    <w:p>
+      <w:pPr>
+        <w:pStyle w:val="ListParagraph"/>
+        <w:numPr>
+          <w:ilvl w:val="0"/>
+          <w:numId w:val="1"/>
+        </w:numPr>
+        <w:rPr>
+          <w:lang w:val="sv-SE"/>
+        </w:rPr>
+      </w:pPr>
+      <w:r>
+        <w:rPr>
+          <w:lang w:val="sv-SE"/>
+        </w:rPr>
+        <w:t>Ladda upp resur filer</w:t>
       </w:r>
       <w:bookmarkStart w:id="0" w:name="_GoBack"/>
       <w:bookmarkEnd w:id="0"/>
-    </w:p>
-    <w:p>
-      <w:pPr>
-        <w:rPr>
-          <w:lang w:val="sv-SE"/>
-        </w:rPr>
-      </w:pPr>
     </w:p>
     <w:p>
       <w:pPr>
@@ -277,6 +323,127 @@
     </w:sectPr>
   </w:body>
 </w:document>
+</file>
+
+<file path=word/numbering.xml><?xml version="1.0" encoding="utf-8"?>
+<w:numbering xmlns:wpc="http://schemas.microsoft.com/office/word/2010/wordprocessingCanvas" xmlns:mc="http://schemas.openxmlformats.org/markup-compatibility/2006" xmlns:o="urn:schemas-microsoft-com:office:office" xmlns:r="http://schemas.openxmlformats.org/officeDocument/2006/relationships" xmlns:m="http://schemas.openxmlformats.org/officeDocument/2006/math" xmlns:v="urn:schemas-microsoft-com:vml" xmlns:wp14="http://schemas.microsoft.com/office/word/2010/wordprocessingDrawing" xmlns:wp="http://schemas.openxmlformats.org/drawingml/2006/wordprocessingDrawing" xmlns:w10="urn:schemas-microsoft-com:office:word" xmlns:w="http://schemas.openxmlformats.org/wordprocessingml/2006/main" xmlns:w14="http://schemas.microsoft.com/office/word/2010/wordml" xmlns:wpg="http://schemas.microsoft.com/office/word/2010/wordprocessingGroup" xmlns:wpi="http://schemas.microsoft.com/office/word/2010/wordprocessingInk" xmlns:wne="http://schemas.microsoft.com/office/word/2006/wordml" xmlns:wps="http://schemas.microsoft.com/office/word/2010/wordprocessingShape" mc:Ignorable="w14 wp14">
+  <w:abstractNum w:abstractNumId="0">
+    <w:nsid w:val="24964CD8"/>
+    <w:multiLevelType w:val="hybridMultilevel"/>
+    <w:tmpl w:val="4A04FA6A"/>
+    <w:lvl w:ilvl="0" w:tplc="05E4770A">
+      <w:start w:val="11"/>
+      <w:numFmt w:val="bullet"/>
+      <w:lvlText w:val="-"/>
+      <w:lvlJc w:val="left"/>
+      <w:pPr>
+        <w:ind w:left="1125" w:hanging="360"/>
+      </w:pPr>
+      <w:rPr>
+        <w:rFonts w:ascii="Calibri" w:eastAsiaTheme="minorHAnsi" w:hAnsi="Calibri" w:cstheme="minorBidi" w:hint="default"/>
+      </w:rPr>
+    </w:lvl>
+    <w:lvl w:ilvl="1" w:tplc="041D0003" w:tentative="1">
+      <w:start w:val="1"/>
+      <w:numFmt w:val="bullet"/>
+      <w:lvlText w:val="o"/>
+      <w:lvlJc w:val="left"/>
+      <w:pPr>
+        <w:ind w:left="1845" w:hanging="360"/>
+      </w:pPr>
+      <w:rPr>
+        <w:rFonts w:ascii="Courier New" w:hAnsi="Courier New" w:cs="Courier New" w:hint="default"/>
+      </w:rPr>
+    </w:lvl>
+    <w:lvl w:ilvl="2" w:tplc="041D0005" w:tentative="1">
+      <w:start w:val="1"/>
+      <w:numFmt w:val="bullet"/>
+      <w:lvlText w:val=""/>
+      <w:lvlJc w:val="left"/>
+      <w:pPr>
+        <w:ind w:left="2565" w:hanging="360"/>
+      </w:pPr>
+      <w:rPr>
+        <w:rFonts w:ascii="Wingdings" w:hAnsi="Wingdings" w:hint="default"/>
+      </w:rPr>
+    </w:lvl>
+    <w:lvl w:ilvl="3" w:tplc="041D0001" w:tentative="1">
+      <w:start w:val="1"/>
+      <w:numFmt w:val="bullet"/>
+      <w:lvlText w:val=""/>
+      <w:lvlJc w:val="left"/>
+      <w:pPr>
+        <w:ind w:left="3285" w:hanging="360"/>
+      </w:pPr>
+      <w:rPr>
+        <w:rFonts w:ascii="Symbol" w:hAnsi="Symbol" w:hint="default"/>
+      </w:rPr>
+    </w:lvl>
+    <w:lvl w:ilvl="4" w:tplc="041D0003" w:tentative="1">
+      <w:start w:val="1"/>
+      <w:numFmt w:val="bullet"/>
+      <w:lvlText w:val="o"/>
+      <w:lvlJc w:val="left"/>
+      <w:pPr>
+        <w:ind w:left="4005" w:hanging="360"/>
+      </w:pPr>
+      <w:rPr>
+        <w:rFonts w:ascii="Courier New" w:hAnsi="Courier New" w:cs="Courier New" w:hint="default"/>
+      </w:rPr>
+    </w:lvl>
+    <w:lvl w:ilvl="5" w:tplc="041D0005" w:tentative="1">
+      <w:start w:val="1"/>
+      <w:numFmt w:val="bullet"/>
+      <w:lvlText w:val=""/>
+      <w:lvlJc w:val="left"/>
+      <w:pPr>
+        <w:ind w:left="4725" w:hanging="360"/>
+      </w:pPr>
+      <w:rPr>
+        <w:rFonts w:ascii="Wingdings" w:hAnsi="Wingdings" w:hint="default"/>
+      </w:rPr>
+    </w:lvl>
+    <w:lvl w:ilvl="6" w:tplc="041D0001" w:tentative="1">
+      <w:start w:val="1"/>
+      <w:numFmt w:val="bullet"/>
+      <w:lvlText w:val=""/>
+      <w:lvlJc w:val="left"/>
+      <w:pPr>
+        <w:ind w:left="5445" w:hanging="360"/>
+      </w:pPr>
+      <w:rPr>
+        <w:rFonts w:ascii="Symbol" w:hAnsi="Symbol" w:hint="default"/>
+      </w:rPr>
+    </w:lvl>
+    <w:lvl w:ilvl="7" w:tplc="041D0003" w:tentative="1">
+      <w:start w:val="1"/>
+      <w:numFmt w:val="bullet"/>
+      <w:lvlText w:val="o"/>
+      <w:lvlJc w:val="left"/>
+      <w:pPr>
+        <w:ind w:left="6165" w:hanging="360"/>
+      </w:pPr>
+      <w:rPr>
+        <w:rFonts w:ascii="Courier New" w:hAnsi="Courier New" w:cs="Courier New" w:hint="default"/>
+      </w:rPr>
+    </w:lvl>
+    <w:lvl w:ilvl="8" w:tplc="041D0005" w:tentative="1">
+      <w:start w:val="1"/>
+      <w:numFmt w:val="bullet"/>
+      <w:lvlText w:val=""/>
+      <w:lvlJc w:val="left"/>
+      <w:pPr>
+        <w:ind w:left="6885" w:hanging="360"/>
+      </w:pPr>
+      <w:rPr>
+        <w:rFonts w:ascii="Wingdings" w:hAnsi="Wingdings" w:hint="default"/>
+      </w:rPr>
+    </w:lvl>
+  </w:abstractNum>
+  <w:num w:numId="1">
+    <w:abstractNumId w:val="0"/>
+  </w:num>
+</w:numbering>
 </file>
 
 <file path=word/styles.xml><?xml version="1.0" encoding="utf-8"?>
@@ -467,6 +634,16 @@
     <w:semiHidden/>
     <w:unhideWhenUsed/>
   </w:style>
+  <w:style w:type="paragraph" w:styleId="ListParagraph">
+    <w:name w:val="List Paragraph"/>
+    <w:basedOn w:val="Normal"/>
+    <w:uiPriority w:val="34"/>
+    <w:qFormat/>
+    <w:rsid w:val="009E74C1"/>
+    <w:pPr>
+      <w:contextualSpacing/>
+    </w:pPr>
+  </w:style>
 </w:styles>
 </file>
 
@@ -657,6 +834,16 @@
     <w:uiPriority w:val="99"/>
     <w:semiHidden/>
     <w:unhideWhenUsed/>
+  </w:style>
+  <w:style w:type="paragraph" w:styleId="ListParagraph">
+    <w:name w:val="List Paragraph"/>
+    <w:basedOn w:val="Normal"/>
+    <w:uiPriority w:val="34"/>
+    <w:qFormat/>
+    <w:rsid w:val="009E74C1"/>
+    <w:pPr>
+      <w:contextualSpacing/>
+    </w:pPr>
   </w:style>
 </w:styles>
 </file>

</xml_diff>

<commit_message>
Fix add page function.
Limited book to one chapter to avoid conflicts.
Clean up
</commit_message>
<xml_diff>
--- a/Documents/TODO.docx
+++ b/Documents/TODO.docx
@@ -126,6 +126,11 @@
     </w:p>
     <w:p>
       <w:r>
+        <w:t xml:space="preserve">   </w:t>
+      </w:r>
+    </w:p>
+    <w:p>
+      <w:r>
         <w:t xml:space="preserve">5 Edit </w:t>
       </w:r>
       <w:proofErr w:type="gramStart"/>
@@ -134,6 +139,7 @@
       </w:r>
       <w:proofErr w:type="gramEnd"/>
     </w:p>
+    <w:p/>
     <w:p>
       <w:r>
         <w:t>6 Add frame</w:t>
@@ -186,6 +192,7 @@
         <w:t>7 Edit frame</w:t>
       </w:r>
     </w:p>
+    <w:p/>
     <w:p>
       <w:proofErr w:type="gramStart"/>
       <w:r>
@@ -193,11 +200,13 @@
       </w:r>
       <w:proofErr w:type="gramEnd"/>
     </w:p>
+    <w:p/>
     <w:p>
       <w:r>
         <w:t>9 edit content.</w:t>
       </w:r>
     </w:p>
+    <w:p/>
     <w:p>
       <w:pPr>
         <w:rPr>
@@ -303,9 +312,287 @@
         </w:rPr>
         <w:t>Ladda upp resur filer</w:t>
       </w:r>
+    </w:p>
+    <w:p>
+      <w:pPr>
+        <w:rPr>
+          <w:lang w:val="sv-SE"/>
+        </w:rPr>
+      </w:pPr>
+    </w:p>
+    <w:p>
+      <w:pPr>
+        <w:rPr>
+          <w:lang w:val="sv-SE"/>
+        </w:rPr>
+      </w:pPr>
+    </w:p>
+    <w:p>
+      <w:pPr>
+        <w:rPr>
+          <w:lang w:val="sv-SE"/>
+        </w:rPr>
+      </w:pPr>
+    </w:p>
+    <w:p>
+      <w:pPr>
+        <w:rPr>
+          <w:lang w:val="sv-SE"/>
+        </w:rPr>
+      </w:pPr>
       <w:bookmarkStart w:id="0" w:name="_GoBack"/>
       <w:bookmarkEnd w:id="0"/>
     </w:p>
+    <w:p>
+      <w:pPr>
+        <w:rPr>
+          <w:lang w:val="sv-SE"/>
+        </w:rPr>
+      </w:pPr>
+    </w:p>
+    <w:p>
+      <w:pPr>
+        <w:rPr>
+          <w:lang w:val="sv-SE"/>
+        </w:rPr>
+      </w:pPr>
+      <w:r>
+        <w:rPr>
+          <w:lang w:val="sv-SE"/>
+        </w:rPr>
+        <w:t>FEL</w:t>
+      </w:r>
+    </w:p>
+    <w:tbl>
+      <w:tblPr>
+        <w:tblStyle w:val="TableGrid"/>
+        <w:tblW w:w="0" w:type="auto"/>
+        <w:tblInd w:w="720" w:type="dxa"/>
+        <w:tblLook w:val="04A0" w:firstRow="1" w:lastRow="0" w:firstColumn="1" w:lastColumn="0" w:noHBand="0" w:noVBand="1"/>
+      </w:tblPr>
+      <w:tblGrid>
+        <w:gridCol w:w="2906"/>
+        <w:gridCol w:w="2831"/>
+        <w:gridCol w:w="2831"/>
+      </w:tblGrid>
+      <w:tr>
+        <w:tc>
+          <w:tcPr>
+            <w:tcW w:w="3070" w:type="dxa"/>
+          </w:tcPr>
+          <w:p>
+            <w:pPr>
+              <w:ind w:left="0"/>
+              <w:rPr>
+                <w:lang w:val="sv-SE"/>
+              </w:rPr>
+            </w:pPr>
+            <w:r>
+              <w:rPr>
+                <w:lang w:val="sv-SE"/>
+              </w:rPr>
+              <w:t>Mitten delen av boken hamnar bakom kolumner. Fel css</w:t>
+            </w:r>
+          </w:p>
+        </w:tc>
+        <w:tc>
+          <w:tcPr>
+            <w:tcW w:w="3071" w:type="dxa"/>
+          </w:tcPr>
+          <w:p>
+            <w:pPr>
+              <w:ind w:left="0"/>
+              <w:rPr>
+                <w:lang w:val="sv-SE"/>
+              </w:rPr>
+            </w:pPr>
+          </w:p>
+        </w:tc>
+        <w:tc>
+          <w:tcPr>
+            <w:tcW w:w="3071" w:type="dxa"/>
+          </w:tcPr>
+          <w:p>
+            <w:pPr>
+              <w:ind w:left="0"/>
+              <w:rPr>
+                <w:lang w:val="sv-SE"/>
+              </w:rPr>
+            </w:pPr>
+          </w:p>
+        </w:tc>
+      </w:tr>
+      <w:tr>
+        <w:tc>
+          <w:tcPr>
+            <w:tcW w:w="3070" w:type="dxa"/>
+          </w:tcPr>
+          <w:p>
+            <w:pPr>
+              <w:ind w:left="0"/>
+              <w:rPr>
+                <w:lang w:val="sv-SE"/>
+              </w:rPr>
+            </w:pPr>
+            <w:r>
+              <w:rPr>
+                <w:lang w:val="sv-SE"/>
+              </w:rPr>
+              <w:t>Page 1 och Page 2 sparas inte, eller de sparas i fel avsnitt</w:t>
+            </w:r>
+          </w:p>
+        </w:tc>
+        <w:tc>
+          <w:tcPr>
+            <w:tcW w:w="3071" w:type="dxa"/>
+          </w:tcPr>
+          <w:p>
+            <w:pPr>
+              <w:ind w:left="0"/>
+              <w:rPr>
+                <w:lang w:val="sv-SE"/>
+              </w:rPr>
+            </w:pPr>
+          </w:p>
+        </w:tc>
+        <w:tc>
+          <w:tcPr>
+            <w:tcW w:w="3071" w:type="dxa"/>
+          </w:tcPr>
+          <w:p>
+            <w:pPr>
+              <w:ind w:left="0"/>
+              <w:rPr>
+                <w:lang w:val="sv-SE"/>
+              </w:rPr>
+            </w:pPr>
+          </w:p>
+        </w:tc>
+      </w:tr>
+      <w:tr>
+        <w:tc>
+          <w:tcPr>
+            <w:tcW w:w="3070" w:type="dxa"/>
+          </w:tcPr>
+          <w:p>
+            <w:pPr>
+              <w:ind w:left="0"/>
+              <w:rPr>
+                <w:lang w:val="sv-SE"/>
+              </w:rPr>
+            </w:pPr>
+          </w:p>
+        </w:tc>
+        <w:tc>
+          <w:tcPr>
+            <w:tcW w:w="3071" w:type="dxa"/>
+          </w:tcPr>
+          <w:p>
+            <w:pPr>
+              <w:ind w:left="0"/>
+              <w:rPr>
+                <w:lang w:val="sv-SE"/>
+              </w:rPr>
+            </w:pPr>
+          </w:p>
+        </w:tc>
+        <w:tc>
+          <w:tcPr>
+            <w:tcW w:w="3071" w:type="dxa"/>
+          </w:tcPr>
+          <w:p>
+            <w:pPr>
+              <w:ind w:left="0"/>
+              <w:rPr>
+                <w:lang w:val="sv-SE"/>
+              </w:rPr>
+            </w:pPr>
+          </w:p>
+        </w:tc>
+      </w:tr>
+      <w:tr>
+        <w:tc>
+          <w:tcPr>
+            <w:tcW w:w="3070" w:type="dxa"/>
+          </w:tcPr>
+          <w:p>
+            <w:pPr>
+              <w:ind w:left="0"/>
+              <w:rPr>
+                <w:lang w:val="sv-SE"/>
+              </w:rPr>
+            </w:pPr>
+          </w:p>
+        </w:tc>
+        <w:tc>
+          <w:tcPr>
+            <w:tcW w:w="3071" w:type="dxa"/>
+          </w:tcPr>
+          <w:p>
+            <w:pPr>
+              <w:ind w:left="0"/>
+              <w:rPr>
+                <w:lang w:val="sv-SE"/>
+              </w:rPr>
+            </w:pPr>
+          </w:p>
+        </w:tc>
+        <w:tc>
+          <w:tcPr>
+            <w:tcW w:w="3071" w:type="dxa"/>
+          </w:tcPr>
+          <w:p>
+            <w:pPr>
+              <w:ind w:left="0"/>
+              <w:rPr>
+                <w:lang w:val="sv-SE"/>
+              </w:rPr>
+            </w:pPr>
+          </w:p>
+        </w:tc>
+      </w:tr>
+      <w:tr>
+        <w:tc>
+          <w:tcPr>
+            <w:tcW w:w="3070" w:type="dxa"/>
+          </w:tcPr>
+          <w:p>
+            <w:pPr>
+              <w:ind w:left="0"/>
+              <w:rPr>
+                <w:lang w:val="sv-SE"/>
+              </w:rPr>
+            </w:pPr>
+          </w:p>
+        </w:tc>
+        <w:tc>
+          <w:tcPr>
+            <w:tcW w:w="3071" w:type="dxa"/>
+          </w:tcPr>
+          <w:p>
+            <w:pPr>
+              <w:ind w:left="0"/>
+              <w:rPr>
+                <w:lang w:val="sv-SE"/>
+              </w:rPr>
+            </w:pPr>
+          </w:p>
+        </w:tc>
+        <w:tc>
+          <w:tcPr>
+            <w:tcW w:w="3071" w:type="dxa"/>
+          </w:tcPr>
+          <w:p>
+            <w:pPr>
+              <w:ind w:left="0"/>
+              <w:rPr>
+                <w:lang w:val="sv-SE"/>
+              </w:rPr>
+            </w:pPr>
+          </w:p>
+        </w:tc>
+      </w:tr>
+    </w:tbl>
     <w:p>
       <w:pPr>
         <w:rPr>
@@ -644,6 +931,32 @@
       <w:contextualSpacing/>
     </w:pPr>
   </w:style>
+  <w:style w:type="table" w:styleId="TableGrid">
+    <w:name w:val="Table Grid"/>
+    <w:basedOn w:val="TableNormal"/>
+    <w:uiPriority w:val="59"/>
+    <w:rsid w:val="000C75A6"/>
+    <w:pPr>
+      <w:spacing w:after="0" w:line="240" w:lineRule="auto"/>
+    </w:pPr>
+    <w:tblPr>
+      <w:tblInd w:w="0" w:type="dxa"/>
+      <w:tblBorders>
+        <w:top w:val="single" w:sz="4" w:space="0" w:color="auto"/>
+        <w:left w:val="single" w:sz="4" w:space="0" w:color="auto"/>
+        <w:bottom w:val="single" w:sz="4" w:space="0" w:color="auto"/>
+        <w:right w:val="single" w:sz="4" w:space="0" w:color="auto"/>
+        <w:insideH w:val="single" w:sz="4" w:space="0" w:color="auto"/>
+        <w:insideV w:val="single" w:sz="4" w:space="0" w:color="auto"/>
+      </w:tblBorders>
+      <w:tblCellMar>
+        <w:top w:w="0" w:type="dxa"/>
+        <w:left w:w="108" w:type="dxa"/>
+        <w:bottom w:w="0" w:type="dxa"/>
+        <w:right w:w="108" w:type="dxa"/>
+      </w:tblCellMar>
+    </w:tblPr>
+  </w:style>
 </w:styles>
 </file>
 
@@ -844,6 +1157,32 @@
     <w:pPr>
       <w:contextualSpacing/>
     </w:pPr>
+  </w:style>
+  <w:style w:type="table" w:styleId="TableGrid">
+    <w:name w:val="Table Grid"/>
+    <w:basedOn w:val="TableNormal"/>
+    <w:uiPriority w:val="59"/>
+    <w:rsid w:val="000C75A6"/>
+    <w:pPr>
+      <w:spacing w:after="0" w:line="240" w:lineRule="auto"/>
+    </w:pPr>
+    <w:tblPr>
+      <w:tblInd w:w="0" w:type="dxa"/>
+      <w:tblBorders>
+        <w:top w:val="single" w:sz="4" w:space="0" w:color="auto"/>
+        <w:left w:val="single" w:sz="4" w:space="0" w:color="auto"/>
+        <w:bottom w:val="single" w:sz="4" w:space="0" w:color="auto"/>
+        <w:right w:val="single" w:sz="4" w:space="0" w:color="auto"/>
+        <w:insideH w:val="single" w:sz="4" w:space="0" w:color="auto"/>
+        <w:insideV w:val="single" w:sz="4" w:space="0" w:color="auto"/>
+      </w:tblBorders>
+      <w:tblCellMar>
+        <w:top w:w="0" w:type="dxa"/>
+        <w:left w:w="108" w:type="dxa"/>
+        <w:bottom w:w="0" w:type="dxa"/>
+        <w:right w:w="108" w:type="dxa"/>
+      </w:tblCellMar>
+    </w:tblPr>
   </w:style>
 </w:styles>
 </file>

</xml_diff>

<commit_message>
Fixing drag problem on obejcts. They were changing frame image on every drop.
</commit_message>
<xml_diff>
--- a/Documents/TODO.docx
+++ b/Documents/TODO.docx
@@ -202,11 +202,25 @@
     </w:p>
     <w:p/>
     <w:p>
-      <w:r>
+      <w:pPr>
+        <w:rPr>
+          <w:lang w:val="sv-SE"/>
+        </w:rPr>
+      </w:pPr>
+      <w:r>
+        <w:rPr>
+          <w:lang w:val="sv-SE"/>
+        </w:rPr>
         <w:t>9 edit content.</w:t>
       </w:r>
     </w:p>
-    <w:p/>
+    <w:p>
+      <w:pPr>
+        <w:rPr>
+          <w:lang w:val="sv-SE"/>
+        </w:rPr>
+      </w:pPr>
+    </w:p>
     <w:p>
       <w:pPr>
         <w:rPr>
@@ -577,7 +591,115 @@
               <w:rPr>
                 <w:lang w:val="sv-SE"/>
               </w:rPr>
+              <w:t xml:space="preserve">När man bytter frame geometrisk form skall edit kanpparna uppdateras med. Till exempel. En </w:t>
+            </w:r>
+          </w:p>
+          <w:p>
+            <w:pPr>
+              <w:ind w:left="0"/>
+              <w:rPr>
+                <w:lang w:val="sv-SE"/>
+              </w:rPr>
+            </w:pPr>
+            <w:r>
+              <w:rPr>
+                <w:lang w:val="sv-SE"/>
+              </w:rPr>
+              <w:t xml:space="preserve"> "rektangle "har ju bara en knapp jämfört med "triangle" som har två. En för varje "content"</w:t>
+            </w:r>
+          </w:p>
+        </w:tc>
+        <w:tc>
+          <w:tcPr>
+            <w:tcW w:w="3071" w:type="dxa"/>
+          </w:tcPr>
+          <w:p>
+            <w:pPr>
+              <w:ind w:left="0"/>
+              <w:rPr>
+                <w:lang w:val="sv-SE"/>
+              </w:rPr>
+            </w:pPr>
+          </w:p>
+        </w:tc>
+        <w:tc>
+          <w:tcPr>
+            <w:tcW w:w="3071" w:type="dxa"/>
+          </w:tcPr>
+          <w:p>
+            <w:pPr>
+              <w:ind w:left="0"/>
+              <w:rPr>
+                <w:lang w:val="sv-SE"/>
+              </w:rPr>
+            </w:pPr>
+          </w:p>
+        </w:tc>
+      </w:tr>
+      <w:tr>
+        <w:tc>
+          <w:tcPr>
+            <w:tcW w:w="3070" w:type="dxa"/>
+          </w:tcPr>
+          <w:p>
+            <w:pPr>
+              <w:ind w:left="0"/>
+              <w:rPr>
+                <w:lang w:val="sv-SE"/>
+              </w:rPr>
+            </w:pPr>
+            <w:r>
+              <w:rPr>
+                <w:lang w:val="sv-SE"/>
+              </w:rPr>
               <w:t>Kom ihåg chapter,sida man befinner sig i när man stänger av applikationen.</w:t>
+            </w:r>
+          </w:p>
+        </w:tc>
+        <w:tc>
+          <w:tcPr>
+            <w:tcW w:w="3071" w:type="dxa"/>
+          </w:tcPr>
+          <w:p>
+            <w:pPr>
+              <w:ind w:left="0"/>
+              <w:rPr>
+                <w:lang w:val="sv-SE"/>
+              </w:rPr>
+            </w:pPr>
+          </w:p>
+        </w:tc>
+        <w:tc>
+          <w:tcPr>
+            <w:tcW w:w="3071" w:type="dxa"/>
+          </w:tcPr>
+          <w:p>
+            <w:pPr>
+              <w:ind w:left="0"/>
+              <w:rPr>
+                <w:lang w:val="sv-SE"/>
+              </w:rPr>
+            </w:pPr>
+          </w:p>
+        </w:tc>
+      </w:tr>
+      <w:tr>
+        <w:tc>
+          <w:tcPr>
+            <w:tcW w:w="3070" w:type="dxa"/>
+          </w:tcPr>
+          <w:p>
+            <w:pPr>
+              <w:ind w:left="0"/>
+              <w:rPr>
+                <w:lang w:val="sv-SE"/>
+              </w:rPr>
+            </w:pPr>
+            <w:r>
+              <w:rPr>
+                <w:lang w:val="sv-SE"/>
+              </w:rPr>
+              <w:t>Objekt som manipuleras i dialog box ändrar frame bilderna. Det beror på att den känner av frame dropabble class och kör ut funktionen som uppdaterar bilder på frame content</w:t>
             </w:r>
             <w:bookmarkStart w:id="0" w:name="_GoBack"/>
             <w:bookmarkEnd w:id="0"/>

</xml_diff>

<commit_message>
Fix to add text on different contents defined by id.
File operations
</commit_message>
<xml_diff>
--- a/Documents/TODO.docx
+++ b/Documents/TODO.docx
@@ -202,25 +202,11 @@
     </w:p>
     <w:p/>
     <w:p>
-      <w:pPr>
-        <w:rPr>
-          <w:lang w:val="sv-SE"/>
-        </w:rPr>
-      </w:pPr>
-      <w:r>
-        <w:rPr>
-          <w:lang w:val="sv-SE"/>
-        </w:rPr>
+      <w:r>
         <w:t>9 edit content.</w:t>
       </w:r>
     </w:p>
-    <w:p>
-      <w:pPr>
-        <w:rPr>
-          <w:lang w:val="sv-SE"/>
-        </w:rPr>
-      </w:pPr>
-    </w:p>
+    <w:p/>
     <w:p>
       <w:pPr>
         <w:rPr>
@@ -333,6 +319,67 @@
           <w:lang w:val="sv-SE"/>
         </w:rPr>
       </w:pPr>
+      <w:r>
+        <w:rPr>
+          <w:lang w:val="sv-SE"/>
+        </w:rPr>
+        <w:lastRenderedPageBreak/>
+        <w:t>11. Lägg till object</w:t>
+      </w:r>
+    </w:p>
+    <w:p>
+      <w:pPr>
+        <w:rPr>
+          <w:lang w:val="sv-SE"/>
+        </w:rPr>
+      </w:pPr>
+      <w:r>
+        <w:rPr>
+          <w:lang w:val="sv-SE"/>
+        </w:rPr>
+        <w:t>Character2D reperesentera människor.</w:t>
+      </w:r>
+    </w:p>
+    <w:p>
+      <w:pPr>
+        <w:rPr>
+          <w:lang w:val="sv-SE"/>
+        </w:rPr>
+      </w:pPr>
+      <w:r>
+        <w:rPr>
+          <w:lang w:val="sv-SE"/>
+        </w:rPr>
+        <w:t>Character olika föremål ,djur.</w:t>
+      </w:r>
+    </w:p>
+    <w:p>
+      <w:pPr>
+        <w:rPr>
+          <w:lang w:val="sv-SE"/>
+        </w:rPr>
+      </w:pPr>
+      <w:r>
+        <w:rPr>
+          <w:lang w:val="sv-SE"/>
+        </w:rPr>
+        <w:t>Expression. _Symboler ,uttryck</w:t>
+      </w:r>
+    </w:p>
+    <w:p>
+      <w:pPr>
+        <w:rPr>
+          <w:lang w:val="sv-SE"/>
+        </w:rPr>
+      </w:pPr>
+      <w:r>
+        <w:rPr>
+          <w:lang w:val="sv-SE"/>
+        </w:rPr>
+        <w:t>Text: pratbubblor för att representera en dialog mellan Charakter,</w:t>
+      </w:r>
+      <w:bookmarkStart w:id="0" w:name="_GoBack"/>
+      <w:bookmarkEnd w:id="0"/>
     </w:p>
     <w:p>
       <w:pPr>
@@ -383,9 +430,9 @@
         <w:tblLook w:val="04A0" w:firstRow="1" w:lastRow="0" w:firstColumn="1" w:lastColumn="0" w:noHBand="0" w:noVBand="1"/>
       </w:tblPr>
       <w:tblGrid>
-        <w:gridCol w:w="2988"/>
-        <w:gridCol w:w="2790"/>
-        <w:gridCol w:w="2790"/>
+        <w:gridCol w:w="2984"/>
+        <w:gridCol w:w="2803"/>
+        <w:gridCol w:w="2781"/>
       </w:tblGrid>
       <w:tr>
         <w:tc>
@@ -465,6 +512,12 @@
                 <w:lang w:val="sv-SE"/>
               </w:rPr>
             </w:pPr>
+            <w:r>
+              <w:rPr>
+                <w:lang w:val="sv-SE"/>
+              </w:rPr>
+              <w:t>ok</w:t>
+            </w:r>
           </w:p>
         </w:tc>
         <w:tc>
@@ -512,6 +565,12 @@
                 <w:lang w:val="sv-SE"/>
               </w:rPr>
             </w:pPr>
+            <w:r>
+              <w:rPr>
+                <w:lang w:val="sv-SE"/>
+              </w:rPr>
+              <w:t>ok</w:t>
+            </w:r>
           </w:p>
         </w:tc>
         <w:tc>
@@ -559,6 +618,12 @@
                 <w:lang w:val="sv-SE"/>
               </w:rPr>
             </w:pPr>
+            <w:r>
+              <w:rPr>
+                <w:lang w:val="sv-SE"/>
+              </w:rPr>
+              <w:t>ok</w:t>
+            </w:r>
           </w:p>
         </w:tc>
         <w:tc>
@@ -620,6 +685,12 @@
                 <w:lang w:val="sv-SE"/>
               </w:rPr>
             </w:pPr>
+            <w:r>
+              <w:rPr>
+                <w:lang w:val="sv-SE"/>
+              </w:rPr>
+              <w:t>ok</w:t>
+            </w:r>
           </w:p>
         </w:tc>
         <w:tc>
@@ -701,8 +772,107 @@
               </w:rPr>
               <w:t>Objekt som manipuleras i dialog box ändrar frame bilderna. Det beror på att den känner av frame dropabble class och kör ut funktionen som uppdaterar bilder på frame content</w:t>
             </w:r>
-            <w:bookmarkStart w:id="0" w:name="_GoBack"/>
-            <w:bookmarkEnd w:id="0"/>
+          </w:p>
+        </w:tc>
+        <w:tc>
+          <w:tcPr>
+            <w:tcW w:w="3071" w:type="dxa"/>
+          </w:tcPr>
+          <w:p>
+            <w:pPr>
+              <w:ind w:left="0"/>
+              <w:rPr>
+                <w:lang w:val="sv-SE"/>
+              </w:rPr>
+            </w:pPr>
+            <w:r>
+              <w:rPr>
+                <w:lang w:val="sv-SE"/>
+              </w:rPr>
+              <w:t>ok</w:t>
+            </w:r>
+          </w:p>
+        </w:tc>
+        <w:tc>
+          <w:tcPr>
+            <w:tcW w:w="3071" w:type="dxa"/>
+          </w:tcPr>
+          <w:p>
+            <w:pPr>
+              <w:ind w:left="0"/>
+              <w:rPr>
+                <w:lang w:val="sv-SE"/>
+              </w:rPr>
+            </w:pPr>
+          </w:p>
+        </w:tc>
+      </w:tr>
+      <w:tr>
+        <w:tc>
+          <w:tcPr>
+            <w:tcW w:w="3070" w:type="dxa"/>
+          </w:tcPr>
+          <w:p>
+            <w:pPr>
+              <w:ind w:left="0"/>
+              <w:rPr>
+                <w:lang w:val="sv-SE"/>
+              </w:rPr>
+            </w:pPr>
+            <w:r>
+              <w:rPr>
+                <w:lang w:val="sv-SE"/>
+              </w:rPr>
+              <w:t>Kan inte radera xml filer i den fisyska mappen</w:t>
+            </w:r>
+          </w:p>
+        </w:tc>
+        <w:tc>
+          <w:tcPr>
+            <w:tcW w:w="3071" w:type="dxa"/>
+          </w:tcPr>
+          <w:p>
+            <w:pPr>
+              <w:ind w:left="0"/>
+              <w:rPr>
+                <w:lang w:val="sv-SE"/>
+              </w:rPr>
+            </w:pPr>
+          </w:p>
+        </w:tc>
+        <w:tc>
+          <w:tcPr>
+            <w:tcW w:w="3071" w:type="dxa"/>
+          </w:tcPr>
+          <w:p>
+            <w:pPr>
+              <w:ind w:left="0"/>
+              <w:rPr>
+                <w:lang w:val="sv-SE"/>
+              </w:rPr>
+            </w:pPr>
+          </w:p>
+        </w:tc>
+      </w:tr>
+      <w:tr>
+        <w:tc>
+          <w:tcPr>
+            <w:tcW w:w="3070" w:type="dxa"/>
+          </w:tcPr>
+          <w:p>
+            <w:pPr>
+              <w:ind w:left="0"/>
+              <w:rPr>
+                <w:lang w:val="sv-SE"/>
+              </w:rPr>
+            </w:pPr>
+            <w:r>
+              <w:rPr>
+                <w:lang w:val="sv-SE"/>
+              </w:rPr>
+              <w:lastRenderedPageBreak/>
+              <w:t>När mna lägger nya objekt på content  stannar de inte kvar på den positionen man hade valt på.</w:t>
+            </w:r>
           </w:p>
         </w:tc>
         <w:tc>

</xml_diff>